<commit_message>
Added project 1 document
</commit_message>
<xml_diff>
--- a/Project 1 - Drawing/Project 1 document.docx
+++ b/Project 1 - Drawing/Project 1 document.docx
@@ -1,6 +1,6 @@
 
 <file path=word/document.xml><?xml version="1.0" encoding="utf-8"?>
-<w:document xmlns:wpc="http://schemas.microsoft.com/office/word/2010/wordprocessingCanvas" xmlns:cx="http://schemas.microsoft.com/office/drawing/2014/chartex" xmlns:cx1="http://schemas.microsoft.com/office/drawing/2015/9/8/chartex" xmlns:cx2="http://schemas.microsoft.com/office/drawing/2015/10/21/chartex" xmlns:cx3="http://schemas.microsoft.com/office/drawing/2016/5/9/chartex" xmlns:cx4="http://schemas.microsoft.com/office/drawing/2016/5/10/chartex" xmlns:cx5="http://schemas.microsoft.com/office/drawing/2016/5/11/chartex" xmlns:cx6="http://schemas.microsoft.com/office/drawing/2016/5/12/chartex" xmlns:cx7="http://schemas.microsoft.com/office/drawing/2016/5/13/chartex" xmlns:cx8="http://schemas.microsoft.com/office/drawing/2016/5/14/chartex" xmlns:mc="http://schemas.openxmlformats.org/markup-compatibility/2006" xmlns:aink="http://schemas.microsoft.com/office/drawing/2016/ink" xmlns:am3d="http://schemas.microsoft.com/office/drawing/2017/model3d" xmlns:o="urn:schemas-microsoft-com:office:office" xmlns:r="http://schemas.openxmlformats.org/officeDocument/2006/relationships" xmlns:m="http://schemas.openxmlformats.org/officeDocument/2006/math" xmlns:v="urn:schemas-microsoft-com:vml" xmlns:wp14="http://schemas.microsoft.com/office/word/2010/wordprocessingDrawing" xmlns:wp="http://schemas.openxmlformats.org/drawingml/2006/wordprocessingDrawing" xmlns:w10="urn:schemas-microsoft-com:office:word" xmlns:w="http://schemas.openxmlformats.org/wordprocessingml/2006/main" xmlns:w14="http://schemas.microsoft.com/office/word/2010/wordml" xmlns:w15="http://schemas.microsoft.com/office/word/2012/wordml" xmlns:w16cid="http://schemas.microsoft.com/office/word/2016/wordml/cid" xmlns:w16se="http://schemas.microsoft.com/office/word/2015/wordml/symex" xmlns:wpg="http://schemas.microsoft.com/office/word/2010/wordprocessingGroup" xmlns:wpi="http://schemas.microsoft.com/office/word/2010/wordprocessingInk" xmlns:wne="http://schemas.microsoft.com/office/word/2006/wordml" xmlns:wps="http://schemas.microsoft.com/office/word/2010/wordprocessingShape" mc:Ignorable="w14 w15 w16se w16cid wp14">
+<w:document xmlns:wpc="http://schemas.microsoft.com/office/word/2010/wordprocessingCanvas" xmlns:cx="http://schemas.microsoft.com/office/drawing/2014/chartex" xmlns:cx1="http://schemas.microsoft.com/office/drawing/2015/9/8/chartex" xmlns:cx2="http://schemas.microsoft.com/office/drawing/2015/10/21/chartex" xmlns:cx3="http://schemas.microsoft.com/office/drawing/2016/5/9/chartex" xmlns:cx4="http://schemas.microsoft.com/office/drawing/2016/5/10/chartex" xmlns:cx5="http://schemas.microsoft.com/office/drawing/2016/5/11/chartex" xmlns:cx6="http://schemas.microsoft.com/office/drawing/2016/5/12/chartex" xmlns:cx7="http://schemas.microsoft.com/office/drawing/2016/5/13/chartex" xmlns:cx8="http://schemas.microsoft.com/office/drawing/2016/5/14/chartex" xmlns:mc="http://schemas.openxmlformats.org/markup-compatibility/2006" xmlns:aink="http://schemas.microsoft.com/office/drawing/2016/ink" xmlns:am3d="http://schemas.microsoft.com/office/drawing/2017/model3d" xmlns:o="urn:schemas-microsoft-com:office:office" xmlns:r="http://schemas.openxmlformats.org/officeDocument/2006/relationships" xmlns:m="http://schemas.openxmlformats.org/officeDocument/2006/math" xmlns:v="urn:schemas-microsoft-com:vml" xmlns:wp14="http://schemas.microsoft.com/office/word/2010/wordprocessingDrawing" xmlns:wp="http://schemas.openxmlformats.org/drawingml/2006/wordprocessingDrawing" xmlns:w10="urn:schemas-microsoft-com:office:word" xmlns:w="http://schemas.openxmlformats.org/wordprocessingml/2006/main" xmlns:w14="http://schemas.microsoft.com/office/word/2010/wordml" xmlns:w15="http://schemas.microsoft.com/office/word/2012/wordml" xmlns:w16cex="http://schemas.microsoft.com/office/word/2018/wordml/cex" xmlns:w16cid="http://schemas.microsoft.com/office/word/2016/wordml/cid" xmlns:w16="http://schemas.microsoft.com/office/word/2018/wordml" xmlns:w16se="http://schemas.microsoft.com/office/word/2015/wordml/symex" xmlns:wpg="http://schemas.microsoft.com/office/word/2010/wordprocessingGroup" xmlns:wpi="http://schemas.microsoft.com/office/word/2010/wordprocessingInk" xmlns:wne="http://schemas.microsoft.com/office/word/2006/wordml" xmlns:wps="http://schemas.microsoft.com/office/word/2010/wordprocessingShape" mc:Ignorable="w14 w15 w16se w16cid w16 w16cex wp14">
   <w:body>
     <w:p>
       <w:pPr>
@@ -37,7 +37,13 @@
       </w:r>
       <w:r>
         <w:tab/>
-        <w:t>____________________________</w:t>
+        <w:t>______</w:t>
+      </w:r>
+      <w:r>
+        <w:t>Michael Fatemi</w:t>
+      </w:r>
+      <w:r>
+        <w:t>______</w:t>
       </w:r>
     </w:p>
     <w:p>
@@ -46,7 +52,19 @@
       </w:r>
       <w:r>
         <w:tab/>
-        <w:t>________________________</w:t>
+        <w:t>____</w:t>
+      </w:r>
+      <w:r>
+        <w:t>_</w:t>
+      </w:r>
+      <w:r>
+        <w:t>____</w:t>
+      </w:r>
+      <w:r>
+        <w:t>10/9/2020</w:t>
+      </w:r>
+      <w:r>
+        <w:t>_______</w:t>
       </w:r>
     </w:p>
     <w:p>
@@ -69,7 +87,13 @@
         <w:tab/>
       </w:r>
       <w:r>
-        <w:t>___________</w:t>
+        <w:t>_____</w:t>
+      </w:r>
+      <w:r>
+        <w:t>Yes</w:t>
+      </w:r>
+      <w:r>
+        <w:t>___</w:t>
       </w:r>
     </w:p>
     <w:p>
@@ -77,22 +101,20 @@
         <w:t xml:space="preserve">Did you use </w:t>
       </w:r>
       <w:r>
-        <w:t xml:space="preserve">the </w:t>
-      </w:r>
-      <w:proofErr w:type="spellStart"/>
-      <w:r>
-        <w:t>Bresenhams</w:t>
-      </w:r>
-      <w:proofErr w:type="spellEnd"/>
-      <w:r>
-        <w:t xml:space="preserve"> algorithm to draw lines</w:t>
+        <w:t>the Bresenhams algorithm to draw lines</w:t>
       </w:r>
       <w:r>
         <w:t xml:space="preserve">? </w:t>
       </w:r>
       <w:r>
         <w:tab/>
-        <w:t>___________</w:t>
+        <w:t>_____</w:t>
+      </w:r>
+      <w:r>
+        <w:t>Yes</w:t>
+      </w:r>
+      <w:r>
+        <w:t>___</w:t>
       </w:r>
     </w:p>
     <w:p>
@@ -112,7 +134,13 @@
         <w:tab/>
       </w:r>
       <w:r>
-        <w:t>___________</w:t>
+        <w:t>_____</w:t>
+      </w:r>
+      <w:r>
+        <w:t>Yes</w:t>
+      </w:r>
+      <w:r>
+        <w:t>___</w:t>
       </w:r>
     </w:p>
     <w:p>
@@ -122,21 +150,17 @@
         </w:pBdr>
       </w:pPr>
       <w:r>
-        <w:t xml:space="preserve">Did you test your file on a school computer using </w:t>
-      </w:r>
-      <w:proofErr w:type="spellStart"/>
-      <w:r>
-        <w:t>ssh</w:t>
-      </w:r>
-      <w:proofErr w:type="spellEnd"/>
-      <w:r>
-        <w:t>?</w:t>
+        <w:t>Did you test your file on a school computer using ssh?</w:t>
       </w:r>
       <w:r>
         <w:tab/>
-      </w:r>
-      <w:r>
-        <w:t>___________</w:t>
+        <w:t>_____</w:t>
+      </w:r>
+      <w:r>
+        <w:t>Yes</w:t>
+      </w:r>
+      <w:r>
+        <w:t>___</w:t>
       </w:r>
     </w:p>
     <w:p>
@@ -150,9 +174,13 @@
       </w:r>
       <w:r>
         <w:tab/>
-      </w:r>
-      <w:r>
-        <w:t>___________</w:t>
+        <w:t>_____</w:t>
+      </w:r>
+      <w:r>
+        <w:t>Yes</w:t>
+      </w:r>
+      <w:r>
+        <w:t>___</w:t>
       </w:r>
     </w:p>
     <w:p>
@@ -161,8 +189,6 @@
           <w:bottom w:val="single" w:sz="6" w:space="1" w:color="auto"/>
         </w:pBdr>
       </w:pPr>
-      <w:bookmarkStart w:id="0" w:name="_GoBack"/>
-      <w:bookmarkEnd w:id="0"/>
     </w:p>
     <w:p/>
     <w:p>
@@ -193,6 +219,115 @@
       </w:r>
       <w:r>
         <w:t>:</w:t>
+      </w:r>
+    </w:p>
+    <w:p/>
+    <w:p>
+      <w:r>
+        <w:rPr>
+          <w:noProof/>
+        </w:rPr>
+        <w:drawing>
+          <wp:inline distT="0" distB="0" distL="0" distR="0" wp14:anchorId="7AEFEA69" wp14:editId="63CDE57F">
+            <wp:extent cx="2628900" cy="2628900"/>
+            <wp:effectExtent l="0" t="0" r="0" b="0"/>
+            <wp:docPr id="1" name="Picture 1"/>
+            <wp:cNvGraphicFramePr>
+              <a:graphicFrameLocks xmlns:a="http://schemas.openxmlformats.org/drawingml/2006/main" noChangeAspect="1"/>
+            </wp:cNvGraphicFramePr>
+            <a:graphic xmlns:a="http://schemas.openxmlformats.org/drawingml/2006/main">
+              <a:graphicData uri="http://schemas.openxmlformats.org/drawingml/2006/picture">
+                <pic:pic xmlns:pic="http://schemas.openxmlformats.org/drawingml/2006/picture">
+                  <pic:nvPicPr>
+                    <pic:cNvPr id="0" name="Picture 1"/>
+                    <pic:cNvPicPr>
+                      <a:picLocks noChangeAspect="1" noChangeArrowheads="1"/>
+                    </pic:cNvPicPr>
+                  </pic:nvPicPr>
+                  <pic:blipFill>
+                    <a:blip r:embed="rId4" cstate="print">
+                      <a:extLst>
+                        <a:ext uri="{28A0092B-C50C-407E-A947-70E740481C1C}">
+                          <a14:useLocalDpi xmlns:a14="http://schemas.microsoft.com/office/drawing/2010/main" val="0"/>
+                        </a:ext>
+                      </a:extLst>
+                    </a:blip>
+                    <a:srcRect/>
+                    <a:stretch>
+                      <a:fillRect/>
+                    </a:stretch>
+                  </pic:blipFill>
+                  <pic:spPr bwMode="auto">
+                    <a:xfrm>
+                      <a:off x="0" y="0"/>
+                      <a:ext cx="2628900" cy="2628900"/>
+                    </a:xfrm>
+                    <a:prstGeom prst="rect">
+                      <a:avLst/>
+                    </a:prstGeom>
+                    <a:noFill/>
+                    <a:ln>
+                      <a:noFill/>
+                    </a:ln>
+                  </pic:spPr>
+                </pic:pic>
+              </a:graphicData>
+            </a:graphic>
+          </wp:inline>
+        </w:drawing>
+      </w:r>
+      <w:r>
+        <w:rPr>
+          <w:noProof/>
+        </w:rPr>
+        <w:drawing>
+          <wp:inline distT="0" distB="0" distL="0" distR="0" wp14:anchorId="6CBE2DB3" wp14:editId="54B97387">
+            <wp:extent cx="3032760" cy="3032760"/>
+            <wp:effectExtent l="0" t="0" r="0" b="0"/>
+            <wp:docPr id="2" name="Picture 2"/>
+            <wp:cNvGraphicFramePr>
+              <a:graphicFrameLocks xmlns:a="http://schemas.openxmlformats.org/drawingml/2006/main" noChangeAspect="1"/>
+            </wp:cNvGraphicFramePr>
+            <a:graphic xmlns:a="http://schemas.openxmlformats.org/drawingml/2006/main">
+              <a:graphicData uri="http://schemas.openxmlformats.org/drawingml/2006/picture">
+                <pic:pic xmlns:pic="http://schemas.openxmlformats.org/drawingml/2006/picture">
+                  <pic:nvPicPr>
+                    <pic:cNvPr id="0" name="Picture 2"/>
+                    <pic:cNvPicPr>
+                      <a:picLocks noChangeAspect="1" noChangeArrowheads="1"/>
+                    </pic:cNvPicPr>
+                  </pic:nvPicPr>
+                  <pic:blipFill>
+                    <a:blip r:embed="rId5" cstate="print">
+                      <a:extLst>
+                        <a:ext uri="{28A0092B-C50C-407E-A947-70E740481C1C}">
+                          <a14:useLocalDpi xmlns:a14="http://schemas.microsoft.com/office/drawing/2010/main" val="0"/>
+                        </a:ext>
+                      </a:extLst>
+                    </a:blip>
+                    <a:srcRect/>
+                    <a:stretch>
+                      <a:fillRect/>
+                    </a:stretch>
+                  </pic:blipFill>
+                  <pic:spPr bwMode="auto">
+                    <a:xfrm>
+                      <a:off x="0" y="0"/>
+                      <a:ext cx="3032760" cy="3032760"/>
+                    </a:xfrm>
+                    <a:prstGeom prst="rect">
+                      <a:avLst/>
+                    </a:prstGeom>
+                    <a:noFill/>
+                    <a:ln>
+                      <a:noFill/>
+                    </a:ln>
+                  </pic:spPr>
+                </pic:pic>
+              </a:graphicData>
+            </a:graphic>
+          </wp:inline>
+        </w:drawing>
       </w:r>
     </w:p>
     <w:sectPr>
@@ -206,7 +341,7 @@
 </file>
 
 <file path=word/styles.xml><?xml version="1.0" encoding="utf-8"?>
-<w:styles xmlns:mc="http://schemas.openxmlformats.org/markup-compatibility/2006" xmlns:r="http://schemas.openxmlformats.org/officeDocument/2006/relationships" xmlns:w="http://schemas.openxmlformats.org/wordprocessingml/2006/main" xmlns:w14="http://schemas.microsoft.com/office/word/2010/wordml" xmlns:w15="http://schemas.microsoft.com/office/word/2012/wordml" xmlns:w16cid="http://schemas.microsoft.com/office/word/2016/wordml/cid" xmlns:w16se="http://schemas.microsoft.com/office/word/2015/wordml/symex" mc:Ignorable="w14 w15 w16se w16cid">
+<w:styles xmlns:mc="http://schemas.openxmlformats.org/markup-compatibility/2006" xmlns:r="http://schemas.openxmlformats.org/officeDocument/2006/relationships" xmlns:w="http://schemas.openxmlformats.org/wordprocessingml/2006/main" xmlns:w14="http://schemas.microsoft.com/office/word/2010/wordml" xmlns:w15="http://schemas.microsoft.com/office/word/2012/wordml" xmlns:w16cex="http://schemas.microsoft.com/office/word/2018/wordml/cex" xmlns:w16cid="http://schemas.microsoft.com/office/word/2016/wordml/cid" xmlns:w16="http://schemas.microsoft.com/office/word/2018/wordml" xmlns:w16se="http://schemas.microsoft.com/office/word/2015/wordml/symex" mc:Ignorable="w14 w15 w16se w16cid w16 w16cex">
   <w:docDefaults>
     <w:rPrDefault>
       <w:rPr>

</xml_diff>